<commit_message>
added new figures as placeholder
</commit_message>
<xml_diff>
--- a/CS500_Part2.docx
+++ b/CS500_Part2.docx
@@ -2078,12 +2078,7 @@
         <w:t>Chipotle</w:t>
       </w:r>
       <w:r>
-        <w:t xml:space="preserve"> and BBQ Ribs have the most items loaded</w:t>
-      </w:r>
-      <w:bookmarkStart w:id="0" w:name="_GoBack"/>
-      <w:bookmarkEnd w:id="0"/>
-      <w:r>
-        <w:t>.</w:t>
+        <w:t xml:space="preserve"> and BBQ Ribs have the most items loaded.</w:t>
       </w:r>
     </w:p>
     <w:p/>
@@ -2144,14 +2139,27 @@
       <w:r>
         <w:t xml:space="preserve">Figure </w:t>
       </w:r>
-      <w:fldSimple w:instr=" SEQ Figure \* ARABIC ">
-        <w:r>
-          <w:rPr>
-            <w:noProof/>
-          </w:rPr>
-          <w:t>1</w:t>
-        </w:r>
-      </w:fldSimple>
+      <w:r>
+        <w:fldChar w:fldCharType="begin"/>
+      </w:r>
+      <w:r>
+        <w:instrText xml:space="preserve"> SEQ Figure \* ARABIC </w:instrText>
+      </w:r>
+      <w:r>
+        <w:fldChar w:fldCharType="separate"/>
+      </w:r>
+      <w:r>
+        <w:rPr>
+          <w:noProof/>
+        </w:rPr>
+        <w:t>1</w:t>
+      </w:r>
+      <w:r>
+        <w:rPr>
+          <w:noProof/>
+        </w:rPr>
+        <w:fldChar w:fldCharType="end"/>
+      </w:r>
       <w:r>
         <w:t xml:space="preserve"> Login Page</w:t>
       </w:r>
@@ -2205,20 +2213,122 @@
       <w:r>
         <w:t xml:space="preserve">Figure </w:t>
       </w:r>
-      <w:fldSimple w:instr=" SEQ Figure \* ARABIC ">
-        <w:r>
-          <w:rPr>
-            <w:noProof/>
-          </w:rPr>
-          <w:t>2</w:t>
-        </w:r>
-      </w:fldSimple>
+      <w:r>
+        <w:fldChar w:fldCharType="begin"/>
+      </w:r>
+      <w:r>
+        <w:instrText xml:space="preserve"> SEQ Figure \* ARABIC </w:instrText>
+      </w:r>
+      <w:r>
+        <w:fldChar w:fldCharType="separate"/>
+      </w:r>
+      <w:r>
+        <w:rPr>
+          <w:noProof/>
+        </w:rPr>
+        <w:t>2</w:t>
+      </w:r>
+      <w:r>
+        <w:rPr>
+          <w:noProof/>
+        </w:rPr>
+        <w:fldChar w:fldCharType="end"/>
+      </w:r>
       <w:r>
         <w:t xml:space="preserve"> Example of Selecting Flavor or Cuisine</w:t>
       </w:r>
     </w:p>
-    <w:p/>
-    <w:p/>
+    <w:p>
+      <w:bookmarkStart w:id="0" w:name="_GoBack"/>
+      <w:r>
+        <w:rPr>
+          <w:noProof/>
+        </w:rPr>
+        <w:drawing>
+          <wp:inline distT="0" distB="0" distL="0" distR="0" wp14:anchorId="4628715D" wp14:editId="3DA99E25">
+            <wp:extent cx="3639553" cy="1860605"/>
+            <wp:effectExtent l="0" t="0" r="0" b="6350"/>
+            <wp:docPr id="3" name="Picture 3"/>
+            <wp:cNvGraphicFramePr>
+              <a:graphicFrameLocks xmlns:a="http://schemas.openxmlformats.org/drawingml/2006/main" noChangeAspect="1"/>
+            </wp:cNvGraphicFramePr>
+            <a:graphic xmlns:a="http://schemas.openxmlformats.org/drawingml/2006/main">
+              <a:graphicData uri="http://schemas.openxmlformats.org/drawingml/2006/picture">
+                <pic:pic xmlns:pic="http://schemas.openxmlformats.org/drawingml/2006/picture">
+                  <pic:nvPicPr>
+                    <pic:cNvPr id="1" name=""/>
+                    <pic:cNvPicPr/>
+                  </pic:nvPicPr>
+                  <pic:blipFill>
+                    <a:blip r:embed="rId9"/>
+                    <a:stretch>
+                      <a:fillRect/>
+                    </a:stretch>
+                  </pic:blipFill>
+                  <pic:spPr>
+                    <a:xfrm>
+                      <a:off x="0" y="0"/>
+                      <a:ext cx="3651605" cy="1866766"/>
+                    </a:xfrm>
+                    <a:prstGeom prst="rect">
+                      <a:avLst/>
+                    </a:prstGeom>
+                  </pic:spPr>
+                </pic:pic>
+              </a:graphicData>
+            </a:graphic>
+          </wp:inline>
+        </w:drawing>
+      </w:r>
+      <w:bookmarkEnd w:id="0"/>
+    </w:p>
+    <w:p>
+      <w:r>
+        <w:t>After checkout invoices is updated and show in past orders</w:t>
+      </w:r>
+    </w:p>
+    <w:p>
+      <w:r>
+        <w:rPr>
+          <w:noProof/>
+        </w:rPr>
+        <w:drawing>
+          <wp:inline distT="0" distB="0" distL="0" distR="0" wp14:anchorId="170407B6" wp14:editId="4AAE01E6">
+            <wp:extent cx="1876508" cy="1512186"/>
+            <wp:effectExtent l="0" t="0" r="0" b="0"/>
+            <wp:docPr id="4" name="Picture 4"/>
+            <wp:cNvGraphicFramePr>
+              <a:graphicFrameLocks xmlns:a="http://schemas.openxmlformats.org/drawingml/2006/main" noChangeAspect="1"/>
+            </wp:cNvGraphicFramePr>
+            <a:graphic xmlns:a="http://schemas.openxmlformats.org/drawingml/2006/main">
+              <a:graphicData uri="http://schemas.openxmlformats.org/drawingml/2006/picture">
+                <pic:pic xmlns:pic="http://schemas.openxmlformats.org/drawingml/2006/picture">
+                  <pic:nvPicPr>
+                    <pic:cNvPr id="1" name=""/>
+                    <pic:cNvPicPr/>
+                  </pic:nvPicPr>
+                  <pic:blipFill>
+                    <a:blip r:embed="rId10"/>
+                    <a:stretch>
+                      <a:fillRect/>
+                    </a:stretch>
+                  </pic:blipFill>
+                  <pic:spPr>
+                    <a:xfrm>
+                      <a:off x="0" y="0"/>
+                      <a:ext cx="1882171" cy="1516750"/>
+                    </a:xfrm>
+                    <a:prstGeom prst="rect">
+                      <a:avLst/>
+                    </a:prstGeom>
+                  </pic:spPr>
+                </pic:pic>
+              </a:graphicData>
+            </a:graphic>
+          </wp:inline>
+        </w:drawing>
+      </w:r>
+    </w:p>
     <w:p>
       <w:pPr>
         <w:sectPr>
@@ -2257,7 +2367,7 @@
                     </pic:cNvPicPr>
                   </pic:nvPicPr>
                   <pic:blipFill>
-                    <a:blip r:embed="rId9" r:link="rId10" cstate="print">
+                    <a:blip r:embed="rId11" r:link="rId12" cstate="print">
                       <a:extLst>
                         <a:ext uri="{28A0092B-C50C-407E-A947-70E740481C1C}">
                           <a14:useLocalDpi xmlns:a14="http://schemas.microsoft.com/office/drawing/2010/main" val="0"/>
@@ -4403,7 +4513,7 @@
 </file>
 
 <file path=customXml/itemProps1.xml><?xml version="1.0" encoding="utf-8"?>
-<ds:datastoreItem xmlns:ds="http://schemas.openxmlformats.org/officeDocument/2006/customXml" ds:itemID="{18D0432E-A66E-427C-9CED-9F85120148F4}">
+<ds:datastoreItem xmlns:ds="http://schemas.openxmlformats.org/officeDocument/2006/customXml" ds:itemID="{7E0ACE18-14D1-4D98-9F67-6D73F88239FF}">
   <ds:schemaRefs>
     <ds:schemaRef ds:uri="http://schemas.openxmlformats.org/officeDocument/2006/bibliography"/>
   </ds:schemaRefs>

</xml_diff>

<commit_message>
updated url and pictures
</commit_message>
<xml_diff>
--- a/CS500_Part2.docx
+++ b/CS500_Part2.docx
@@ -284,17 +284,19 @@
           <w:sz w:val="22"/>
           <w:szCs w:val="22"/>
         </w:rPr>
-        <w:t>                TBD</w:t>
-      </w:r>
-      <w:r>
-        <w:rPr>
-          <w:rStyle w:val="eop"/>
-          <w:rFonts w:ascii="Calibri" w:hAnsi="Calibri" w:cs="Segoe UI"/>
-          <w:sz w:val="22"/>
-          <w:szCs w:val="22"/>
-        </w:rPr>
-        <w:t> </w:t>
-      </w:r>
+        <w:t xml:space="preserve">                </w:t>
+      </w:r>
+      <w:r>
+        <w:rPr>
+          <w:rStyle w:val="normaltextrun"/>
+          <w:rFonts w:ascii="Calibri" w:hAnsi="Calibri" w:cs="Segoe UI"/>
+          <w:sz w:val="22"/>
+          <w:szCs w:val="22"/>
+        </w:rPr>
+        <w:t>http://resin.cci.drexel.edu:8080/~kwb44/</w:t>
+      </w:r>
+      <w:bookmarkStart w:id="0" w:name="_GoBack"/>
+      <w:bookmarkEnd w:id="0"/>
     </w:p>
     <w:p>
       <w:pPr>
@@ -2139,27 +2141,14 @@
       <w:r>
         <w:t xml:space="preserve">Figure </w:t>
       </w:r>
-      <w:r>
-        <w:fldChar w:fldCharType="begin"/>
-      </w:r>
-      <w:r>
-        <w:instrText xml:space="preserve"> SEQ Figure \* ARABIC </w:instrText>
-      </w:r>
-      <w:r>
-        <w:fldChar w:fldCharType="separate"/>
-      </w:r>
-      <w:r>
-        <w:rPr>
-          <w:noProof/>
-        </w:rPr>
-        <w:t>1</w:t>
-      </w:r>
-      <w:r>
-        <w:rPr>
-          <w:noProof/>
-        </w:rPr>
-        <w:fldChar w:fldCharType="end"/>
-      </w:r>
+      <w:fldSimple w:instr=" SEQ Figure \* ARABIC ">
+        <w:r>
+          <w:rPr>
+            <w:noProof/>
+          </w:rPr>
+          <w:t>1</w:t>
+        </w:r>
+      </w:fldSimple>
       <w:r>
         <w:t xml:space="preserve"> Login Page</w:t>
       </w:r>
@@ -2213,33 +2202,19 @@
       <w:r>
         <w:t xml:space="preserve">Figure </w:t>
       </w:r>
-      <w:r>
-        <w:fldChar w:fldCharType="begin"/>
-      </w:r>
-      <w:r>
-        <w:instrText xml:space="preserve"> SEQ Figure \* ARABIC </w:instrText>
-      </w:r>
-      <w:r>
-        <w:fldChar w:fldCharType="separate"/>
-      </w:r>
-      <w:r>
-        <w:rPr>
-          <w:noProof/>
-        </w:rPr>
-        <w:t>2</w:t>
-      </w:r>
-      <w:r>
-        <w:rPr>
-          <w:noProof/>
-        </w:rPr>
-        <w:fldChar w:fldCharType="end"/>
-      </w:r>
+      <w:fldSimple w:instr=" SEQ Figure \* ARABIC ">
+        <w:r>
+          <w:rPr>
+            <w:noProof/>
+          </w:rPr>
+          <w:t>2</w:t>
+        </w:r>
+      </w:fldSimple>
       <w:r>
         <w:t xml:space="preserve"> Example of Selecting Flavor or Cuisine</w:t>
       </w:r>
     </w:p>
     <w:p>
-      <w:bookmarkStart w:id="0" w:name="_GoBack"/>
       <w:r>
         <w:rPr>
           <w:noProof/>
@@ -2280,7 +2255,6 @@
           </wp:inline>
         </w:drawing>
       </w:r>
-      <w:bookmarkEnd w:id="0"/>
     </w:p>
     <w:p>
       <w:r>
@@ -2329,6 +2303,56 @@
         </w:drawing>
       </w:r>
     </w:p>
+    <w:p/>
+    <w:p>
+      <w:r>
+        <w:t>Summary Page</w:t>
+      </w:r>
+    </w:p>
+    <w:p/>
+    <w:p>
+      <w:r>
+        <w:rPr>
+          <w:noProof/>
+        </w:rPr>
+        <w:lastRenderedPageBreak/>
+        <w:drawing>
+          <wp:inline distT="0" distB="0" distL="0" distR="0" wp14:anchorId="3EBAF11F" wp14:editId="0FD9B985">
+            <wp:extent cx="2805902" cy="4206240"/>
+            <wp:effectExtent l="0" t="0" r="0" b="3810"/>
+            <wp:docPr id="5" name="Picture 5"/>
+            <wp:cNvGraphicFramePr>
+              <a:graphicFrameLocks xmlns:a="http://schemas.openxmlformats.org/drawingml/2006/main" noChangeAspect="1"/>
+            </wp:cNvGraphicFramePr>
+            <a:graphic xmlns:a="http://schemas.openxmlformats.org/drawingml/2006/main">
+              <a:graphicData uri="http://schemas.openxmlformats.org/drawingml/2006/picture">
+                <pic:pic xmlns:pic="http://schemas.openxmlformats.org/drawingml/2006/picture">
+                  <pic:nvPicPr>
+                    <pic:cNvPr id="1" name=""/>
+                    <pic:cNvPicPr/>
+                  </pic:nvPicPr>
+                  <pic:blipFill>
+                    <a:blip r:embed="rId11"/>
+                    <a:stretch>
+                      <a:fillRect/>
+                    </a:stretch>
+                  </pic:blipFill>
+                  <pic:spPr>
+                    <a:xfrm>
+                      <a:off x="0" y="0"/>
+                      <a:ext cx="2807476" cy="4208600"/>
+                    </a:xfrm>
+                    <a:prstGeom prst="rect">
+                      <a:avLst/>
+                    </a:prstGeom>
+                  </pic:spPr>
+                </pic:pic>
+              </a:graphicData>
+            </a:graphic>
+          </wp:inline>
+        </w:drawing>
+      </w:r>
+    </w:p>
     <w:p>
       <w:pPr>
         <w:sectPr>
@@ -2367,7 +2391,7 @@
                     </pic:cNvPicPr>
                   </pic:nvPicPr>
                   <pic:blipFill>
-                    <a:blip r:embed="rId11" r:link="rId12" cstate="print">
+                    <a:blip r:embed="rId12" r:link="rId13" cstate="print">
                       <a:extLst>
                         <a:ext uri="{28A0092B-C50C-407E-A947-70E740481C1C}">
                           <a14:useLocalDpi xmlns:a14="http://schemas.microsoft.com/office/drawing/2010/main" val="0"/>
@@ -4513,7 +4537,7 @@
 </file>
 
 <file path=customXml/itemProps1.xml><?xml version="1.0" encoding="utf-8"?>
-<ds:datastoreItem xmlns:ds="http://schemas.openxmlformats.org/officeDocument/2006/customXml" ds:itemID="{7E0ACE18-14D1-4D98-9F67-6D73F88239FF}">
+<ds:datastoreItem xmlns:ds="http://schemas.openxmlformats.org/officeDocument/2006/customXml" ds:itemID="{62C15111-8C68-41A9-8DCF-01BE542C9328}">
   <ds:schemaRefs>
     <ds:schemaRef ds:uri="http://schemas.openxmlformats.org/officeDocument/2006/bibliography"/>
   </ds:schemaRefs>

</xml_diff>